<commit_message>
djang initialised geodome lib chosen working on rendering geodome
</commit_message>
<xml_diff>
--- a/documentation/specifications.docx
+++ b/documentation/specifications.docx
@@ -69,7 +69,6 @@
           <w:lang w:val="en-GB"/>
         </w:rPr>
       </w:pPr>
-      <w:proofErr w:type="spellStart"/>
       <w:r>
         <w:rPr>
           <w:b/>
@@ -78,7 +77,6 @@
         </w:rPr>
         <w:t>geodesicDome</w:t>
       </w:r>
-      <w:proofErr w:type="spellEnd"/>
     </w:p>
     <w:p>
       <w:pPr>
@@ -97,7 +95,21 @@
             <w:rStyle w:val="Hyperlink"/>
             <w:lang w:val="en-GB"/>
           </w:rPr>
-          <w:t>https://pypi.org/project/geodesicDome/</w:t>
+          <w:t>https://pypi.org/project/geodesic</w:t>
+        </w:r>
+        <w:r>
+          <w:rPr>
+            <w:rStyle w:val="Hyperlink"/>
+            <w:lang w:val="en-GB"/>
+          </w:rPr>
+          <w:t>D</w:t>
+        </w:r>
+        <w:r>
+          <w:rPr>
+            <w:rStyle w:val="Hyperlink"/>
+            <w:lang w:val="en-GB"/>
+          </w:rPr>
+          <w:t>ome/</w:t>
         </w:r>
       </w:hyperlink>
     </w:p>
@@ -116,27 +128,13 @@
         <w:rPr>
           <w:lang w:val="en-GB"/>
         </w:rPr>
-        <w:t xml:space="preserve">Does not state the </w:t>
-      </w:r>
-      <w:proofErr w:type="gramStart"/>
-      <w:r>
-        <w:rPr>
-          <w:lang w:val="en-GB"/>
-        </w:rPr>
-        <w:t xml:space="preserve">type </w:t>
-      </w:r>
-      <w:r>
-        <w:rPr>
-          <w:lang w:val="en-GB"/>
-        </w:rPr>
-        <w:t xml:space="preserve"> of</w:t>
-      </w:r>
-      <w:proofErr w:type="gramEnd"/>
-      <w:r>
-        <w:rPr>
-          <w:lang w:val="en-GB"/>
-        </w:rPr>
-        <w:t xml:space="preserve"> dome need to check </w:t>
+        <w:t xml:space="preserve">Does not state the type </w:t>
+      </w:r>
+      <w:r>
+        <w:rPr>
+          <w:lang w:val="en-GB"/>
+        </w:rPr>
+        <w:t xml:space="preserve"> of dome need to check </w:t>
       </w:r>
     </w:p>
     <w:p>
@@ -195,7 +193,6 @@
           <w:lang w:val="en-GB"/>
         </w:rPr>
       </w:pPr>
-      <w:proofErr w:type="spellStart"/>
       <w:r>
         <w:rPr>
           <w:rFonts w:cstheme="minorHAnsi"/>
@@ -205,7 +202,6 @@
         </w:rPr>
         <w:t>GeodesicDome</w:t>
       </w:r>
-      <w:proofErr w:type="spellEnd"/>
     </w:p>
     <w:p>
       <w:pPr>
@@ -291,7 +287,6 @@
           <w:lang w:val="en-GB"/>
         </w:rPr>
       </w:pPr>
-      <w:proofErr w:type="spellStart"/>
       <w:r>
         <w:rPr>
           <w:rFonts w:cstheme="minorHAnsi"/>
@@ -299,35 +294,8 @@
           <w:szCs w:val="24"/>
           <w:shd w:val="clear" w:color="auto" w:fill="F9F9F9"/>
         </w:rPr>
-        <w:t>find_neighbours</w:t>
-      </w:r>
-      <w:proofErr w:type="spellEnd"/>
-    </w:p>
-    <w:p>
-      <w:pPr>
-        <w:pStyle w:val="ListParagraph"/>
-        <w:numPr>
-          <w:ilvl w:val="1"/>
-          <w:numId w:val="2"/>
-        </w:numPr>
-        <w:rPr>
-          <w:rFonts w:cstheme="minorHAnsi"/>
-          <w:sz w:val="24"/>
-          <w:szCs w:val="24"/>
-          <w:lang w:val="en-GB"/>
-        </w:rPr>
-      </w:pPr>
-      <w:proofErr w:type="spellStart"/>
-      <w:r>
-        <w:rPr>
-          <w:rFonts w:cstheme="minorHAnsi"/>
-          <w:sz w:val="24"/>
-          <w:szCs w:val="24"/>
-          <w:shd w:val="clear" w:color="auto" w:fill="F9F9F9"/>
-        </w:rPr>
         <w:t>get_triangles</w:t>
       </w:r>
-      <w:proofErr w:type="spellEnd"/>
     </w:p>
     <w:p>
       <w:pPr>
@@ -346,23 +314,7 @@
         <w:rPr>
           <w:rFonts w:asciiTheme="minorHAnsi" w:hAnsiTheme="minorHAnsi" w:cstheme="minorHAnsi"/>
         </w:rPr>
-        <w:t xml:space="preserve">Returns: </w:t>
-      </w:r>
-      <w:proofErr w:type="spellStart"/>
-      <w:proofErr w:type="gramStart"/>
-      <w:r>
-        <w:rPr>
-          <w:rFonts w:asciiTheme="minorHAnsi" w:hAnsiTheme="minorHAnsi" w:cstheme="minorHAnsi"/>
-        </w:rPr>
-        <w:t>np.ndarray</w:t>
-      </w:r>
-      <w:proofErr w:type="spellEnd"/>
-      <w:proofErr w:type="gramEnd"/>
-      <w:r>
-        <w:rPr>
-          <w:rFonts w:asciiTheme="minorHAnsi" w:hAnsiTheme="minorHAnsi" w:cstheme="minorHAnsi"/>
-        </w:rPr>
-        <w:t>: the triangles of the geodesic dome</w:t>
+        <w:t>Returns: np.ndarray: the triangles of the geodesic dome</w:t>
       </w:r>
     </w:p>
     <w:p>
@@ -452,114 +404,117 @@
     </w:p>
     <w:p>
       <w:pPr>
-        <w:rPr>
-          <w:rFonts w:cstheme="minorHAnsi"/>
-          <w:sz w:val="24"/>
-          <w:szCs w:val="24"/>
-          <w:lang w:val="en-GB"/>
-        </w:rPr>
-      </w:pPr>
-    </w:p>
-    <w:p>
-      <w:pPr>
-        <w:rPr>
-          <w:rFonts w:cstheme="minorHAnsi"/>
-          <w:sz w:val="24"/>
-          <w:szCs w:val="24"/>
-          <w:lang w:val="en-GB"/>
-        </w:rPr>
-      </w:pPr>
-    </w:p>
-    <w:p>
-      <w:pPr>
-        <w:rPr>
-          <w:rFonts w:cstheme="minorHAnsi"/>
-          <w:sz w:val="24"/>
-          <w:szCs w:val="24"/>
-          <w:lang w:val="en-GB"/>
-        </w:rPr>
-      </w:pPr>
-    </w:p>
-    <w:p>
-      <w:pPr>
-        <w:rPr>
-          <w:rFonts w:cstheme="minorHAnsi"/>
-          <w:sz w:val="24"/>
-          <w:szCs w:val="24"/>
-          <w:lang w:val="en-GB"/>
-        </w:rPr>
-      </w:pPr>
-    </w:p>
-    <w:p>
-      <w:pPr>
-        <w:rPr>
-          <w:rFonts w:cstheme="minorHAnsi"/>
-          <w:sz w:val="24"/>
-          <w:szCs w:val="24"/>
-          <w:lang w:val="en-GB"/>
-        </w:rPr>
-      </w:pPr>
-    </w:p>
-    <w:p>
-      <w:pPr>
-        <w:rPr>
-          <w:rFonts w:cstheme="minorHAnsi"/>
-          <w:sz w:val="24"/>
-          <w:szCs w:val="24"/>
-          <w:lang w:val="en-GB"/>
-        </w:rPr>
-      </w:pPr>
-    </w:p>
-    <w:p>
-      <w:pPr>
-        <w:rPr>
-          <w:rFonts w:cstheme="minorHAnsi"/>
-          <w:sz w:val="24"/>
-          <w:szCs w:val="24"/>
-          <w:lang w:val="en-GB"/>
-        </w:rPr>
-      </w:pPr>
-    </w:p>
-    <w:p>
-      <w:pPr>
-        <w:rPr>
-          <w:rFonts w:cstheme="minorHAnsi"/>
-          <w:sz w:val="24"/>
-          <w:szCs w:val="24"/>
-          <w:lang w:val="en-GB"/>
-        </w:rPr>
-      </w:pPr>
-    </w:p>
-    <w:p>
-      <w:pPr>
-        <w:rPr>
-          <w:rFonts w:cstheme="minorHAnsi"/>
-          <w:sz w:val="24"/>
-          <w:szCs w:val="24"/>
-          <w:lang w:val="en-GB"/>
-        </w:rPr>
-      </w:pPr>
-    </w:p>
-    <w:p>
-      <w:pPr>
-        <w:rPr>
-          <w:rFonts w:cstheme="minorHAnsi"/>
-          <w:sz w:val="24"/>
-          <w:szCs w:val="24"/>
-          <w:lang w:val="en-GB"/>
-        </w:rPr>
-      </w:pPr>
-      <w:proofErr w:type="spellStart"/>
-      <w:r>
-        <w:rPr>
-          <w:rFonts w:cstheme="minorHAnsi"/>
-          <w:sz w:val="24"/>
-          <w:szCs w:val="24"/>
-          <w:lang w:val="en-GB"/>
-        </w:rPr>
+        <w:pStyle w:val="ListParagraph"/>
+        <w:numPr>
+          <w:ilvl w:val="0"/>
+          <w:numId w:val="2"/>
+        </w:numPr>
+        <w:rPr>
+          <w:rFonts w:cstheme="minorHAnsi"/>
+          <w:sz w:val="24"/>
+          <w:szCs w:val="24"/>
+          <w:lang w:val="en-GB"/>
+        </w:rPr>
+      </w:pPr>
+      <w:r>
+        <w:rPr>
+          <w:rFonts w:cstheme="minorHAnsi"/>
+          <w:sz w:val="24"/>
+          <w:szCs w:val="24"/>
+          <w:lang w:val="en-GB"/>
+        </w:rPr>
+        <w:t xml:space="preserve">Number </w:t>
+      </w:r>
+    </w:p>
+    <w:p>
+      <w:pPr>
+        <w:rPr>
+          <w:rFonts w:cstheme="minorHAnsi"/>
+          <w:sz w:val="24"/>
+          <w:szCs w:val="24"/>
+          <w:lang w:val="en-GB"/>
+        </w:rPr>
+      </w:pPr>
+    </w:p>
+    <w:p>
+      <w:pPr>
+        <w:rPr>
+          <w:rFonts w:cstheme="minorHAnsi"/>
+          <w:sz w:val="24"/>
+          <w:szCs w:val="24"/>
+          <w:lang w:val="en-GB"/>
+        </w:rPr>
+      </w:pPr>
+    </w:p>
+    <w:p>
+      <w:pPr>
+        <w:rPr>
+          <w:rFonts w:cstheme="minorHAnsi"/>
+          <w:sz w:val="24"/>
+          <w:szCs w:val="24"/>
+          <w:lang w:val="en-GB"/>
+        </w:rPr>
+      </w:pPr>
+    </w:p>
+    <w:p>
+      <w:pPr>
+        <w:rPr>
+          <w:rFonts w:cstheme="minorHAnsi"/>
+          <w:sz w:val="24"/>
+          <w:szCs w:val="24"/>
+          <w:lang w:val="en-GB"/>
+        </w:rPr>
+      </w:pPr>
+    </w:p>
+    <w:p>
+      <w:pPr>
+        <w:rPr>
+          <w:rFonts w:cstheme="minorHAnsi"/>
+          <w:sz w:val="24"/>
+          <w:szCs w:val="24"/>
+          <w:lang w:val="en-GB"/>
+        </w:rPr>
+      </w:pPr>
+    </w:p>
+    <w:p>
+      <w:pPr>
+        <w:rPr>
+          <w:rFonts w:cstheme="minorHAnsi"/>
+          <w:sz w:val="24"/>
+          <w:szCs w:val="24"/>
+          <w:lang w:val="en-GB"/>
+        </w:rPr>
+      </w:pPr>
+    </w:p>
+    <w:p>
+      <w:pPr>
+        <w:rPr>
+          <w:rFonts w:cstheme="minorHAnsi"/>
+          <w:sz w:val="24"/>
+          <w:szCs w:val="24"/>
+          <w:lang w:val="en-GB"/>
+        </w:rPr>
+      </w:pPr>
+    </w:p>
+    <w:p>
+      <w:pPr>
+        <w:rPr>
+          <w:rFonts w:cstheme="minorHAnsi"/>
+          <w:sz w:val="24"/>
+          <w:szCs w:val="24"/>
+          <w:lang w:val="en-GB"/>
+        </w:rPr>
+      </w:pPr>
+      <w:r>
+        <w:rPr>
+          <w:rFonts w:cstheme="minorHAnsi"/>
+          <w:sz w:val="24"/>
+          <w:szCs w:val="24"/>
+          <w:lang w:val="en-GB"/>
+        </w:rPr>
+        <w:lastRenderedPageBreak/>
         <w:t>pyDome</w:t>
       </w:r>
-      <w:proofErr w:type="spellEnd"/>
     </w:p>
     <w:p>
       <w:pPr>
@@ -907,45 +862,14 @@
           <w:lang w:val="en-GB"/>
         </w:rPr>
       </w:pPr>
-      <w:proofErr w:type="spellStart"/>
-      <w:r>
-        <w:rPr>
-          <w:rFonts w:cstheme="minorHAnsi"/>
-          <w:sz w:val="24"/>
-          <w:szCs w:val="24"/>
-          <w:lang w:val="en-GB"/>
-        </w:rPr>
-        <w:t>get_ico_</w:t>
-      </w:r>
-      <w:proofErr w:type="gramStart"/>
-      <w:r>
-        <w:rPr>
-          <w:rFonts w:cstheme="minorHAnsi"/>
-          <w:sz w:val="24"/>
-          <w:szCs w:val="24"/>
-          <w:lang w:val="en-GB"/>
-        </w:rPr>
-        <w:t>coords</w:t>
-      </w:r>
-      <w:proofErr w:type="spellEnd"/>
-      <w:r>
-        <w:rPr>
-          <w:rFonts w:cstheme="minorHAnsi"/>
-          <w:sz w:val="24"/>
-          <w:szCs w:val="24"/>
-          <w:lang w:val="en-GB"/>
-        </w:rPr>
-        <w:t>(</w:t>
-      </w:r>
-      <w:proofErr w:type="gramEnd"/>
-      <w:r>
-        <w:rPr>
-          <w:rFonts w:cstheme="minorHAnsi"/>
-          <w:sz w:val="24"/>
-          <w:szCs w:val="24"/>
-          <w:lang w:val="en-GB"/>
-        </w:rPr>
-        <w:t>)</w:t>
+      <w:r>
+        <w:rPr>
+          <w:rFonts w:cstheme="minorHAnsi"/>
+          <w:sz w:val="24"/>
+          <w:szCs w:val="24"/>
+          <w:lang w:val="en-GB"/>
+        </w:rPr>
+        <w:t>get_ico_coords()</w:t>
       </w:r>
     </w:p>
     <w:p>
@@ -1064,6 +988,115 @@
     </w:p>
     <w:p>
       <w:pPr>
+        <w:rPr>
+          <w:rFonts w:cstheme="minorHAnsi"/>
+          <w:sz w:val="24"/>
+          <w:szCs w:val="24"/>
+          <w:lang w:val="en-GB"/>
+        </w:rPr>
+      </w:pPr>
+    </w:p>
+    <w:p>
+      <w:pPr>
+        <w:rPr>
+          <w:rFonts w:cstheme="minorHAnsi"/>
+          <w:sz w:val="24"/>
+          <w:szCs w:val="24"/>
+          <w:lang w:val="en-GB"/>
+        </w:rPr>
+      </w:pPr>
+    </w:p>
+    <w:p>
+      <w:pPr>
+        <w:rPr>
+          <w:rFonts w:cstheme="minorHAnsi"/>
+          <w:sz w:val="24"/>
+          <w:szCs w:val="24"/>
+          <w:lang w:val="en-GB"/>
+        </w:rPr>
+      </w:pPr>
+    </w:p>
+    <w:p>
+      <w:pPr>
+        <w:rPr>
+          <w:rFonts w:cstheme="minorHAnsi"/>
+          <w:sz w:val="24"/>
+          <w:szCs w:val="24"/>
+          <w:lang w:val="en-GB"/>
+        </w:rPr>
+      </w:pPr>
+    </w:p>
+    <w:p>
+      <w:pPr>
+        <w:rPr>
+          <w:rFonts w:cstheme="minorHAnsi"/>
+          <w:sz w:val="24"/>
+          <w:szCs w:val="24"/>
+          <w:lang w:val="en-GB"/>
+        </w:rPr>
+      </w:pPr>
+      <w:r>
+        <w:rPr>
+          <w:rFonts w:cstheme="minorHAnsi"/>
+          <w:sz w:val="24"/>
+          <w:szCs w:val="24"/>
+          <w:lang w:val="en-GB"/>
+        </w:rPr>
+        <w:t xml:space="preserve">Busy till Jan 15th </w:t>
+      </w:r>
+    </w:p>
+    <w:p>
+      <w:pPr>
+        <w:rPr>
+          <w:rFonts w:cstheme="minorHAnsi"/>
+          <w:sz w:val="24"/>
+          <w:szCs w:val="24"/>
+          <w:lang w:val="en-GB"/>
+        </w:rPr>
+      </w:pPr>
+    </w:p>
+    <w:p>
+      <w:pPr>
+        <w:rPr>
+          <w:rFonts w:cstheme="minorHAnsi"/>
+          <w:sz w:val="24"/>
+          <w:szCs w:val="24"/>
+          <w:lang w:val="en-GB"/>
+        </w:rPr>
+      </w:pPr>
+    </w:p>
+    <w:p>
+      <w:pPr>
+        <w:rPr>
+          <w:rFonts w:cstheme="minorHAnsi"/>
+          <w:sz w:val="24"/>
+          <w:szCs w:val="24"/>
+          <w:lang w:val="en-GB"/>
+        </w:rPr>
+      </w:pPr>
+    </w:p>
+    <w:p>
+      <w:pPr>
+        <w:rPr>
+          <w:rFonts w:cstheme="minorHAnsi"/>
+          <w:sz w:val="24"/>
+          <w:szCs w:val="24"/>
+          <w:lang w:val="en-GB"/>
+        </w:rPr>
+      </w:pPr>
+    </w:p>
+    <w:p>
+      <w:pPr>
+        <w:rPr>
+          <w:rFonts w:cstheme="minorHAnsi"/>
+          <w:sz w:val="24"/>
+          <w:szCs w:val="24"/>
+          <w:lang w:val="en-GB"/>
+        </w:rPr>
+      </w:pPr>
+    </w:p>
+    <w:p>
+      <w:pPr>
         <w:pStyle w:val="Heading2"/>
         <w:rPr>
           <w:lang w:val="en-GB"/>
@@ -1073,6 +1106,7 @@
         <w:rPr>
           <w:lang w:val="en-GB"/>
         </w:rPr>
+        <w:lastRenderedPageBreak/>
         <w:t xml:space="preserve">Backend </w:t>
       </w:r>
     </w:p>
@@ -1093,6 +1127,12 @@
         </w:rPr>
         <w:t xml:space="preserve">Angular </w:t>
       </w:r>
+      <w:r>
+        <w:rPr>
+          <w:lang w:val="en-GB"/>
+        </w:rPr>
+        <w:t xml:space="preserve">&lt;-- </w:t>
+      </w:r>
     </w:p>
     <w:p>
       <w:pPr>
@@ -1235,21 +1275,7 @@
         <w:rPr>
           <w:lang w:val="en-GB"/>
         </w:rPr>
-        <w:t>Need to compare the native python visualisation methods to the .</w:t>
-      </w:r>
-      <w:proofErr w:type="spellStart"/>
-      <w:r>
-        <w:rPr>
-          <w:lang w:val="en-GB"/>
-        </w:rPr>
-        <w:t>js</w:t>
-      </w:r>
-      <w:proofErr w:type="spellEnd"/>
-      <w:r>
-        <w:rPr>
-          <w:lang w:val="en-GB"/>
-        </w:rPr>
-        <w:t xml:space="preserve"> visualisation  </w:t>
+        <w:t xml:space="preserve">Need to compare the native python visualisation methods to the .js visualisation  </w:t>
       </w:r>
     </w:p>
     <w:p>
@@ -1319,20 +1345,8 @@
           <w:szCs w:val="26"/>
           <w:lang w:val="en-GB"/>
         </w:rPr>
-        <w:t>Web/</w:t>
-      </w:r>
-      <w:proofErr w:type="spellStart"/>
-      <w:r>
-        <w:rPr>
-          <w:rFonts w:asciiTheme="majorHAnsi" w:eastAsiaTheme="majorEastAsia" w:hAnsiTheme="majorHAnsi" w:cstheme="majorBidi"/>
-          <w:color w:val="2F5496" w:themeColor="accent1" w:themeShade="BF"/>
-          <w:sz w:val="26"/>
-          <w:szCs w:val="26"/>
-          <w:lang w:val="en-GB"/>
-        </w:rPr>
-        <w:t>js</w:t>
-      </w:r>
-      <w:proofErr w:type="spellEnd"/>
+        <w:t>Web/js</w:t>
+      </w:r>
     </w:p>
     <w:p>
       <w:pPr>
@@ -1411,28 +1425,12 @@
           <w:lang w:val="en-GB"/>
         </w:rPr>
       </w:pPr>
-      <w:proofErr w:type="spellStart"/>
-      <w:r>
-        <w:rPr>
-          <w:lang w:val="en-GB"/>
-        </w:rPr>
-        <w:t>Pyopengl</w:t>
-      </w:r>
-      <w:proofErr w:type="spellEnd"/>
-      <w:r>
-        <w:rPr>
-          <w:lang w:val="en-GB"/>
-        </w:rPr>
-        <w:t xml:space="preserve"> with </w:t>
-      </w:r>
-      <w:proofErr w:type="spellStart"/>
-      <w:r>
-        <w:rPr>
-          <w:lang w:val="en-GB"/>
-        </w:rPr>
-        <w:t>pygame</w:t>
-      </w:r>
-      <w:proofErr w:type="spellEnd"/>
+      <w:r>
+        <w:rPr>
+          <w:lang w:val="en-GB"/>
+        </w:rPr>
+        <w:t>Pyopengl with pygame</w:t>
+      </w:r>
     </w:p>
     <w:p>
       <w:pPr>

</xml_diff>